<commit_message>
added new class Model to make user interface more easier (now user can`t see ocean methods. He just should enter an ocean model path).
</commit_message>
<xml_diff>
--- a/PPvIS_lab3/docs/report.docx
+++ b/PPvIS_lab3/docs/report.docx
@@ -120,7 +120,7 @@
           <w:szCs w:val="32"/>
           <w:lang w:val="en-US"/>
         </w:rPr>
-        <w:t>3</w:t>
+        <w:t>2</w:t>
       </w:r>
       <w:r>
         <w:rPr>
@@ -230,23 +230,13 @@
         </w:rPr>
         <w:t xml:space="preserve">Выполнил студент группы 021701: </w:t>
       </w:r>
-      <w:proofErr w:type="spellStart"/>
-      <w:r>
-        <w:rPr>
-          <w:sz w:val="28"/>
-          <w:szCs w:val="28"/>
-          <w:lang w:val="ru-RU"/>
-        </w:rPr>
-        <w:t>Красоцкий</w:t>
-      </w:r>
-      <w:proofErr w:type="spellEnd"/>
-      <w:r>
-        <w:rPr>
-          <w:sz w:val="28"/>
-          <w:szCs w:val="28"/>
-          <w:lang w:val="ru-RU"/>
-        </w:rPr>
-        <w:t xml:space="preserve"> М. Д.</w:t>
+      <w:r>
+        <w:rPr>
+          <w:sz w:val="28"/>
+          <w:szCs w:val="28"/>
+          <w:lang w:val="ru-RU"/>
+        </w:rPr>
+        <w:t>Красоцкий М. Д.</w:t>
       </w:r>
     </w:p>
     <w:p>
@@ -633,6 +623,7 @@
       </w:r>
       <w:r>
         <w:rPr>
+          <w:noProof/>
           <w:sz w:val="28"/>
           <w:szCs w:val="28"/>
           <w:lang w:val="en-US"/>

</xml_diff>